<commit_message>
Documentation and pom.xml small updates
</commit_message>
<xml_diff>
--- a/finalProjectDocumentation.docx
+++ b/finalProjectDocumentation.docx
@@ -490,31 +490,16 @@
           <w:szCs w:val="24"/>
           <w:lang w:val="ro-RO"/>
         </w:rPr>
-        <w:t>Phone Number: the phone number of the user, used for notifications (optional);</w:t>
-      </w:r>
-    </w:p>
-    <w:p>
-      <w:pPr>
-        <w:pStyle w:val="ListParagraph"/>
-        <w:numPr>
-          <w:ilvl w:val="0"/>
-          <w:numId w:val="12"/>
-        </w:numPr>
-        <w:rPr>
-          <w:rFonts w:ascii="Times New Roman" w:hAnsi="Times New Roman" w:cs="Times New Roman"/>
-          <w:sz w:val="24"/>
-          <w:szCs w:val="24"/>
-          <w:lang w:val="ro-RO"/>
-        </w:rPr>
-      </w:pPr>
-      <w:r>
-        <w:rPr>
-          <w:rFonts w:ascii="Times New Roman" w:hAnsi="Times New Roman" w:cs="Times New Roman"/>
-          <w:sz w:val="24"/>
-          <w:szCs w:val="24"/>
-          <w:lang w:val="ro-RO"/>
-        </w:rPr>
-        <w:t>Address ID: an unique identifier for the user’s address.</w:t>
+        <w:t>Phone Number: the phone number of the user, used for notifications (optional)</w:t>
+      </w:r>
+      <w:r>
+        <w:rPr>
+          <w:rFonts w:ascii="Times New Roman" w:hAnsi="Times New Roman" w:cs="Times New Roman"/>
+          <w:sz w:val="24"/>
+          <w:szCs w:val="24"/>
+          <w:lang w:val="ro-RO"/>
+        </w:rPr>
+        <w:t>.</w:t>
       </w:r>
     </w:p>
     <w:p>
@@ -657,25 +642,7 @@
           <w:szCs w:val="24"/>
           <w:lang w:val="ro-RO"/>
         </w:rPr>
-        <w:t xml:space="preserve">Each </w:t>
-      </w:r>
-      <w:r>
-        <w:rPr>
-          <w:rFonts w:ascii="Times New Roman" w:hAnsi="Times New Roman" w:cs="Times New Roman"/>
-          <w:sz w:val="24"/>
-          <w:szCs w:val="24"/>
-          <w:lang w:val="ro-RO"/>
-        </w:rPr>
-        <w:t>address</w:t>
-      </w:r>
-      <w:r>
-        <w:rPr>
-          <w:rFonts w:ascii="Times New Roman" w:hAnsi="Times New Roman" w:cs="Times New Roman"/>
-          <w:sz w:val="24"/>
-          <w:szCs w:val="24"/>
-          <w:lang w:val="ro-RO"/>
-        </w:rPr>
-        <w:t xml:space="preserve"> is described by the following attributes:</w:t>
+        <w:t>Each address is described by the following attributes:</w:t>
       </w:r>
     </w:p>
     <w:p>
@@ -726,16 +693,7 @@
           <w:szCs w:val="24"/>
           <w:lang w:val="ro-RO"/>
         </w:rPr>
-        <w:t>unique identifier for each</w:t>
-      </w:r>
-      <w:r>
-        <w:rPr>
-          <w:rFonts w:ascii="Times New Roman" w:hAnsi="Times New Roman" w:cs="Times New Roman"/>
-          <w:sz w:val="24"/>
-          <w:szCs w:val="24"/>
-          <w:lang w:val="ro-RO"/>
-        </w:rPr>
-        <w:t xml:space="preserve"> address</w:t>
+        <w:t>unique identifier for each address</w:t>
       </w:r>
       <w:r>
         <w:rPr>
@@ -745,6 +703,48 @@
           <w:lang w:val="ro-RO"/>
         </w:rPr>
         <w:t>;</w:t>
+      </w:r>
+    </w:p>
+    <w:p>
+      <w:pPr>
+        <w:pStyle w:val="ListParagraph"/>
+        <w:numPr>
+          <w:ilvl w:val="0"/>
+          <w:numId w:val="8"/>
+        </w:numPr>
+        <w:rPr>
+          <w:rFonts w:ascii="Times New Roman" w:hAnsi="Times New Roman" w:cs="Times New Roman"/>
+          <w:sz w:val="24"/>
+          <w:szCs w:val="24"/>
+          <w:lang w:val="ro-RO"/>
+        </w:rPr>
+      </w:pPr>
+      <w:r>
+        <w:rPr>
+          <w:rFonts w:ascii="Times New Roman" w:hAnsi="Times New Roman" w:cs="Times New Roman"/>
+          <w:sz w:val="24"/>
+          <w:szCs w:val="24"/>
+          <w:lang w:val="ro-RO"/>
+        </w:rPr>
+        <w:t>User</w:t>
+      </w:r>
+      <w:r>
+        <w:rPr>
+          <w:rFonts w:ascii="Times New Roman" w:hAnsi="Times New Roman" w:cs="Times New Roman"/>
+          <w:sz w:val="24"/>
+          <w:szCs w:val="24"/>
+          <w:lang w:val="ro-RO"/>
+        </w:rPr>
+        <w:t xml:space="preserve"> ID: an unique identifier for the </w:t>
+      </w:r>
+      <w:r>
+        <w:rPr>
+          <w:rFonts w:ascii="Times New Roman" w:hAnsi="Times New Roman" w:cs="Times New Roman"/>
+          <w:sz w:val="24"/>
+          <w:szCs w:val="24"/>
+          <w:lang w:val="ro-RO"/>
+        </w:rPr>
+        <w:t>user that lives on the related address;</w:t>
       </w:r>
     </w:p>
     <w:p>
@@ -1288,25 +1288,7 @@
           <w:szCs w:val="24"/>
           <w:lang w:val="ro-RO"/>
         </w:rPr>
-        <w:t xml:space="preserve">Each </w:t>
-      </w:r>
-      <w:r>
-        <w:rPr>
-          <w:rFonts w:ascii="Times New Roman" w:hAnsi="Times New Roman" w:cs="Times New Roman"/>
-          <w:sz w:val="24"/>
-          <w:szCs w:val="24"/>
-          <w:lang w:val="ro-RO"/>
-        </w:rPr>
-        <w:t>product</w:t>
-      </w:r>
-      <w:r>
-        <w:rPr>
-          <w:rFonts w:ascii="Times New Roman" w:hAnsi="Times New Roman" w:cs="Times New Roman"/>
-          <w:sz w:val="24"/>
-          <w:szCs w:val="24"/>
-          <w:lang w:val="ro-RO"/>
-        </w:rPr>
-        <w:t xml:space="preserve"> is described by the following attributes:</w:t>
+        <w:t>Each product is described by the following attributes:</w:t>
       </w:r>
     </w:p>
     <w:p>
@@ -1357,16 +1339,7 @@
           <w:szCs w:val="24"/>
           <w:lang w:val="ro-RO"/>
         </w:rPr>
-        <w:t>unique identifier for each</w:t>
-      </w:r>
-      <w:r>
-        <w:rPr>
-          <w:rFonts w:ascii="Times New Roman" w:hAnsi="Times New Roman" w:cs="Times New Roman"/>
-          <w:sz w:val="24"/>
-          <w:szCs w:val="24"/>
-          <w:lang w:val="ro-RO"/>
-        </w:rPr>
-        <w:t xml:space="preserve"> product</w:t>
+        <w:t>unique identifier for each product</w:t>
       </w:r>
       <w:r>
         <w:rPr>
@@ -1409,75 +1382,6 @@
           <w:lang w:val="ro-RO"/>
         </w:rPr>
         <w:t>: the name of the product;</w:t>
-      </w:r>
-    </w:p>
-    <w:p>
-      <w:pPr>
-        <w:pStyle w:val="ListParagraph"/>
-        <w:numPr>
-          <w:ilvl w:val="0"/>
-          <w:numId w:val="8"/>
-        </w:numPr>
-        <w:rPr>
-          <w:rFonts w:ascii="Times New Roman" w:hAnsi="Times New Roman" w:cs="Times New Roman"/>
-          <w:sz w:val="24"/>
-          <w:szCs w:val="24"/>
-          <w:lang w:val="ro-RO"/>
-        </w:rPr>
-      </w:pPr>
-      <w:r>
-        <w:rPr>
-          <w:rFonts w:ascii="Times New Roman" w:hAnsi="Times New Roman" w:cs="Times New Roman"/>
-          <w:sz w:val="24"/>
-          <w:szCs w:val="24"/>
-          <w:lang w:val="ro-RO"/>
-        </w:rPr>
-        <w:t>Type</w:t>
-      </w:r>
-      <w:r>
-        <w:rPr>
-          <w:rFonts w:ascii="Times New Roman" w:hAnsi="Times New Roman" w:cs="Times New Roman"/>
-          <w:sz w:val="24"/>
-          <w:szCs w:val="24"/>
-          <w:lang w:val="ro-RO"/>
-        </w:rPr>
-        <w:t xml:space="preserve">: </w:t>
-      </w:r>
-      <w:r>
-        <w:rPr>
-          <w:rFonts w:ascii="Times New Roman" w:hAnsi="Times New Roman" w:cs="Times New Roman"/>
-          <w:sz w:val="24"/>
-          <w:szCs w:val="24"/>
-          <w:lang w:val="ro-RO"/>
-        </w:rPr>
-        <w:t>the name of the product type (</w:t>
-      </w:r>
-      <w:r>
-        <w:rPr>
-          <w:rFonts w:ascii="Times New Roman" w:hAnsi="Times New Roman" w:cs="Times New Roman"/>
-          <w:sz w:val="24"/>
-          <w:szCs w:val="24"/>
-          <w:lang w:val="ro-RO"/>
-        </w:rPr>
-        <w:t>each product can be either a console, a game or an accessory</w:t>
-      </w:r>
-      <w:r>
-        <w:rPr>
-          <w:rFonts w:ascii="Times New Roman" w:hAnsi="Times New Roman" w:cs="Times New Roman"/>
-          <w:sz w:val="24"/>
-          <w:szCs w:val="24"/>
-          <w:lang w:val="ro-RO"/>
-        </w:rPr>
-        <w:t>)</w:t>
-      </w:r>
-      <w:r>
-        <w:rPr>
-          <w:rFonts w:ascii="Times New Roman" w:hAnsi="Times New Roman" w:cs="Times New Roman"/>
-          <w:sz w:val="24"/>
-          <w:szCs w:val="24"/>
-          <w:lang w:val="ro-RO"/>
-        </w:rPr>
-        <w:t>;</w:t>
       </w:r>
     </w:p>
     <w:p>
@@ -1727,25 +1631,7 @@
           <w:szCs w:val="24"/>
           <w:lang w:val="ro-RO"/>
         </w:rPr>
-        <w:t xml:space="preserve">Each </w:t>
-      </w:r>
-      <w:r>
-        <w:rPr>
-          <w:rFonts w:ascii="Times New Roman" w:hAnsi="Times New Roman" w:cs="Times New Roman"/>
-          <w:sz w:val="24"/>
-          <w:szCs w:val="24"/>
-          <w:lang w:val="ro-RO"/>
-        </w:rPr>
-        <w:t>console</w:t>
-      </w:r>
-      <w:r>
-        <w:rPr>
-          <w:rFonts w:ascii="Times New Roman" w:hAnsi="Times New Roman" w:cs="Times New Roman"/>
-          <w:sz w:val="24"/>
-          <w:szCs w:val="24"/>
-          <w:lang w:val="ro-RO"/>
-        </w:rPr>
-        <w:t xml:space="preserve"> is described by the following attributes:</w:t>
+        <w:t>Each console is described by the following attributes:</w:t>
       </w:r>
     </w:p>
     <w:p>
@@ -1796,16 +1682,7 @@
           <w:szCs w:val="24"/>
           <w:lang w:val="ro-RO"/>
         </w:rPr>
-        <w:t>unique identifier for each</w:t>
-      </w:r>
-      <w:r>
-        <w:rPr>
-          <w:rFonts w:ascii="Times New Roman" w:hAnsi="Times New Roman" w:cs="Times New Roman"/>
-          <w:sz w:val="24"/>
-          <w:szCs w:val="24"/>
-          <w:lang w:val="ro-RO"/>
-        </w:rPr>
-        <w:t xml:space="preserve"> console</w:t>
+        <w:t>unique identifier for each console</w:t>
       </w:r>
       <w:r>
         <w:rPr>
@@ -2299,25 +2176,7 @@
           <w:szCs w:val="24"/>
           <w:lang w:val="ro-RO"/>
         </w:rPr>
-        <w:t xml:space="preserve">Each </w:t>
-      </w:r>
-      <w:r>
-        <w:rPr>
-          <w:rFonts w:ascii="Times New Roman" w:hAnsi="Times New Roman" w:cs="Times New Roman"/>
-          <w:sz w:val="24"/>
-          <w:szCs w:val="24"/>
-          <w:lang w:val="ro-RO"/>
-        </w:rPr>
-        <w:t>game</w:t>
-      </w:r>
-      <w:r>
-        <w:rPr>
-          <w:rFonts w:ascii="Times New Roman" w:hAnsi="Times New Roman" w:cs="Times New Roman"/>
-          <w:sz w:val="24"/>
-          <w:szCs w:val="24"/>
-          <w:lang w:val="ro-RO"/>
-        </w:rPr>
-        <w:t xml:space="preserve"> is described by the following attributes:</w:t>
+        <w:t>Each game is described by the following attributes:</w:t>
       </w:r>
     </w:p>
     <w:p>
@@ -2368,16 +2227,7 @@
           <w:szCs w:val="24"/>
           <w:lang w:val="ro-RO"/>
         </w:rPr>
-        <w:t>unique identifier for each</w:t>
-      </w:r>
-      <w:r>
-        <w:rPr>
-          <w:rFonts w:ascii="Times New Roman" w:hAnsi="Times New Roman" w:cs="Times New Roman"/>
-          <w:sz w:val="24"/>
-          <w:szCs w:val="24"/>
-          <w:lang w:val="ro-RO"/>
-        </w:rPr>
-        <w:t xml:space="preserve"> game</w:t>
+        <w:t>unique identifier for each game</w:t>
       </w:r>
       <w:r>
         <w:rPr>
@@ -2470,6 +2320,30 @@
           <w:szCs w:val="24"/>
           <w:lang w:val="ro-RO"/>
         </w:rPr>
+        <w:t>Platform: the compatible console for the related game;</w:t>
+      </w:r>
+    </w:p>
+    <w:p>
+      <w:pPr>
+        <w:pStyle w:val="ListParagraph"/>
+        <w:numPr>
+          <w:ilvl w:val="0"/>
+          <w:numId w:val="8"/>
+        </w:numPr>
+        <w:rPr>
+          <w:rFonts w:ascii="Times New Roman" w:hAnsi="Times New Roman" w:cs="Times New Roman"/>
+          <w:sz w:val="24"/>
+          <w:szCs w:val="24"/>
+          <w:lang w:val="ro-RO"/>
+        </w:rPr>
+      </w:pPr>
+      <w:r>
+        <w:rPr>
+          <w:rFonts w:ascii="Times New Roman" w:hAnsi="Times New Roman" w:cs="Times New Roman"/>
+          <w:sz w:val="24"/>
+          <w:szCs w:val="24"/>
+          <w:lang w:val="ro-RO"/>
+        </w:rPr>
         <w:t>Edition</w:t>
       </w:r>
       <w:r>
@@ -2479,7 +2353,25 @@
           <w:szCs w:val="24"/>
           <w:lang w:val="ro-RO"/>
         </w:rPr>
-        <w:t>: the tyoe if the game (standard, limited or collector’s);</w:t>
+        <w:t>: the ty</w:t>
+      </w:r>
+      <w:r>
+        <w:rPr>
+          <w:rFonts w:ascii="Times New Roman" w:hAnsi="Times New Roman" w:cs="Times New Roman"/>
+          <w:sz w:val="24"/>
+          <w:szCs w:val="24"/>
+          <w:lang w:val="ro-RO"/>
+        </w:rPr>
+        <w:t>p</w:t>
+      </w:r>
+      <w:r>
+        <w:rPr>
+          <w:rFonts w:ascii="Times New Roman" w:hAnsi="Times New Roman" w:cs="Times New Roman"/>
+          <w:sz w:val="24"/>
+          <w:szCs w:val="24"/>
+          <w:lang w:val="ro-RO"/>
+        </w:rPr>
+        <w:t>e if the game (standard, limited or collector’s);</w:t>
       </w:r>
     </w:p>
     <w:p>
@@ -2640,51 +2532,16 @@
           <w:lang w:val="ro-RO"/>
         </w:rPr>
         <w:tab/>
-      </w:r>
-      <w:r>
-        <w:rPr>
-          <w:rFonts w:ascii="Times New Roman" w:hAnsi="Times New Roman" w:cs="Times New Roman"/>
-          <w:sz w:val="24"/>
-          <w:szCs w:val="24"/>
-          <w:lang w:val="ro-RO"/>
-        </w:rPr>
-        <w:t xml:space="preserve">The </w:t>
-      </w:r>
-      <w:r>
-        <w:rPr>
-          <w:rFonts w:ascii="Times New Roman" w:hAnsi="Times New Roman" w:cs="Times New Roman"/>
-          <w:sz w:val="24"/>
-          <w:szCs w:val="24"/>
-          <w:lang w:val="ro-RO"/>
-        </w:rPr>
-        <w:t>games</w:t>
-      </w:r>
-      <w:r>
-        <w:rPr>
-          <w:rFonts w:ascii="Times New Roman" w:hAnsi="Times New Roman" w:cs="Times New Roman"/>
-          <w:sz w:val="24"/>
-          <w:szCs w:val="24"/>
-          <w:lang w:val="ro-RO"/>
-        </w:rPr>
-        <w:t xml:space="preserve"> are a type of product available to purchase to users.</w:t>
-      </w:r>
-      <w:r>
-        <w:rPr>
-          <w:rFonts w:ascii="Times New Roman" w:hAnsi="Times New Roman" w:cs="Times New Roman"/>
-          <w:sz w:val="24"/>
-          <w:szCs w:val="24"/>
-          <w:lang w:val="ro-RO"/>
-        </w:rPr>
-        <w:t xml:space="preserve"> </w:t>
-      </w:r>
-      <w:r>
-        <w:rPr>
-          <w:rFonts w:ascii="Times New Roman" w:hAnsi="Times New Roman" w:cs="Times New Roman"/>
-          <w:sz w:val="24"/>
-          <w:szCs w:val="24"/>
-          <w:lang w:val="ro-RO"/>
-        </w:rPr>
-        <w:t>Its attributes can be edited by the admin and viewed by the user.</w:t>
+        <w:t>The games are a type of product available to purchase to users.</w:t>
+      </w:r>
+      <w:r>
+        <w:rPr>
+          <w:rFonts w:ascii="Times New Roman" w:hAnsi="Times New Roman" w:cs="Times New Roman"/>
+          <w:sz w:val="24"/>
+          <w:szCs w:val="24"/>
+          <w:lang w:val="ro-RO"/>
+        </w:rPr>
+        <w:t xml:space="preserve"> Its attributes can be edited by the admin and viewed by the user.</w:t>
       </w:r>
     </w:p>
     <w:p>
@@ -2755,25 +2612,7 @@
           <w:szCs w:val="24"/>
           <w:lang w:val="ro-RO"/>
         </w:rPr>
-        <w:t xml:space="preserve">Each </w:t>
-      </w:r>
-      <w:r>
-        <w:rPr>
-          <w:rFonts w:ascii="Times New Roman" w:hAnsi="Times New Roman" w:cs="Times New Roman"/>
-          <w:sz w:val="24"/>
-          <w:szCs w:val="24"/>
-          <w:lang w:val="ro-RO"/>
-        </w:rPr>
-        <w:t>accessory</w:t>
-      </w:r>
-      <w:r>
-        <w:rPr>
-          <w:rFonts w:ascii="Times New Roman" w:hAnsi="Times New Roman" w:cs="Times New Roman"/>
-          <w:sz w:val="24"/>
-          <w:szCs w:val="24"/>
-          <w:lang w:val="ro-RO"/>
-        </w:rPr>
-        <w:t xml:space="preserve"> is described by the following attributes:</w:t>
+        <w:t>Each accessory is described by the following attributes:</w:t>
       </w:r>
     </w:p>
     <w:p>
@@ -2824,16 +2663,7 @@
           <w:szCs w:val="24"/>
           <w:lang w:val="ro-RO"/>
         </w:rPr>
-        <w:t>unique identifier for each</w:t>
-      </w:r>
-      <w:r>
-        <w:rPr>
-          <w:rFonts w:ascii="Times New Roman" w:hAnsi="Times New Roman" w:cs="Times New Roman"/>
-          <w:sz w:val="24"/>
-          <w:szCs w:val="24"/>
-          <w:lang w:val="ro-RO"/>
-        </w:rPr>
-        <w:t xml:space="preserve"> accessory</w:t>
+        <w:t>unique identifier for each accessory</w:t>
       </w:r>
       <w:r>
         <w:rPr>
@@ -2959,6 +2789,30 @@
           <w:szCs w:val="24"/>
           <w:lang w:val="ro-RO"/>
         </w:rPr>
+        <w:t>Brand: the name of the accessory’s brand;</w:t>
+      </w:r>
+    </w:p>
+    <w:p>
+      <w:pPr>
+        <w:pStyle w:val="ListParagraph"/>
+        <w:numPr>
+          <w:ilvl w:val="0"/>
+          <w:numId w:val="8"/>
+        </w:numPr>
+        <w:rPr>
+          <w:rFonts w:ascii="Times New Roman" w:hAnsi="Times New Roman" w:cs="Times New Roman"/>
+          <w:sz w:val="24"/>
+          <w:szCs w:val="24"/>
+          <w:lang w:val="ro-RO"/>
+        </w:rPr>
+      </w:pPr>
+      <w:r>
+        <w:rPr>
+          <w:rFonts w:ascii="Times New Roman" w:hAnsi="Times New Roman" w:cs="Times New Roman"/>
+          <w:sz w:val="24"/>
+          <w:szCs w:val="24"/>
+          <w:lang w:val="ro-RO"/>
+        </w:rPr>
         <w:t>Compatibility</w:t>
       </w:r>
       <w:r>
@@ -3021,51 +2875,16 @@
           <w:lang w:val="ro-RO"/>
         </w:rPr>
         <w:tab/>
-      </w:r>
-      <w:r>
-        <w:rPr>
-          <w:rFonts w:ascii="Times New Roman" w:hAnsi="Times New Roman" w:cs="Times New Roman"/>
-          <w:sz w:val="24"/>
-          <w:szCs w:val="24"/>
-          <w:lang w:val="ro-RO"/>
-        </w:rPr>
-        <w:t xml:space="preserve">The </w:t>
-      </w:r>
-      <w:r>
-        <w:rPr>
-          <w:rFonts w:ascii="Times New Roman" w:hAnsi="Times New Roman" w:cs="Times New Roman"/>
-          <w:sz w:val="24"/>
-          <w:szCs w:val="24"/>
-          <w:lang w:val="ro-RO"/>
-        </w:rPr>
-        <w:t>accessories</w:t>
-      </w:r>
-      <w:r>
-        <w:rPr>
-          <w:rFonts w:ascii="Times New Roman" w:hAnsi="Times New Roman" w:cs="Times New Roman"/>
-          <w:sz w:val="24"/>
-          <w:szCs w:val="24"/>
-          <w:lang w:val="ro-RO"/>
-        </w:rPr>
-        <w:t xml:space="preserve"> are a type of product available to purchase to users.</w:t>
-      </w:r>
-      <w:r>
-        <w:rPr>
-          <w:rFonts w:ascii="Times New Roman" w:hAnsi="Times New Roman" w:cs="Times New Roman"/>
-          <w:sz w:val="24"/>
-          <w:szCs w:val="24"/>
-          <w:lang w:val="ro-RO"/>
-        </w:rPr>
-        <w:t xml:space="preserve"> </w:t>
-      </w:r>
-      <w:r>
-        <w:rPr>
-          <w:rFonts w:ascii="Times New Roman" w:hAnsi="Times New Roman" w:cs="Times New Roman"/>
-          <w:sz w:val="24"/>
-          <w:szCs w:val="24"/>
-          <w:lang w:val="ro-RO"/>
-        </w:rPr>
-        <w:t>Its attributes can be edited by the admin and viewed by the user.</w:t>
+        <w:t>The accessories are a type of product available to purchase to users.</w:t>
+      </w:r>
+      <w:r>
+        <w:rPr>
+          <w:rFonts w:ascii="Times New Roman" w:hAnsi="Times New Roman" w:cs="Times New Roman"/>
+          <w:sz w:val="24"/>
+          <w:szCs w:val="24"/>
+          <w:lang w:val="ro-RO"/>
+        </w:rPr>
+        <w:t xml:space="preserve"> Its attributes can be edited by the admin and viewed by the user.</w:t>
       </w:r>
     </w:p>
     <w:p>
@@ -3345,6 +3164,7 @@
           <w:szCs w:val="24"/>
           <w:lang w:val="ro-RO"/>
         </w:rPr>
+        <w:lastRenderedPageBreak/>
         <w:t>The admin can delete any product from the website.</w:t>
       </w:r>
     </w:p>
@@ -3389,7 +3209,6 @@
           <w:u w:val="single"/>
           <w:lang w:val="ro-RO"/>
         </w:rPr>
-        <w:lastRenderedPageBreak/>
         <w:t>Additional information</w:t>
       </w:r>
     </w:p>

</xml_diff>

<commit_message>
Added Database connection + others
Other updates:
- Updated documentation;
- Added Java Classes and Interfaces for Repo, Service and Controller (WIP);
- Added index.html file (WIP).
</commit_message>
<xml_diff>
--- a/finalProjectDocumentation.docx
+++ b/finalProjectDocumentation.docx
@@ -490,16 +490,58 @@
           <w:szCs w:val="24"/>
           <w:lang w:val="ro-RO"/>
         </w:rPr>
-        <w:t>Phone Number: the phone number of the user, used for notifications (optional)</w:t>
-      </w:r>
-      <w:r>
-        <w:rPr>
-          <w:rFonts w:ascii="Times New Roman" w:hAnsi="Times New Roman" w:cs="Times New Roman"/>
-          <w:sz w:val="24"/>
-          <w:szCs w:val="24"/>
-          <w:lang w:val="ro-RO"/>
-        </w:rPr>
-        <w:t>.</w:t>
+        <w:t>Phone Number: the phone number of the user, used for notifications (</w:t>
+      </w:r>
+      <w:r>
+        <w:rPr>
+          <w:rFonts w:ascii="Times New Roman" w:hAnsi="Times New Roman" w:cs="Times New Roman"/>
+          <w:sz w:val="24"/>
+          <w:szCs w:val="24"/>
+          <w:lang w:val="ro-RO"/>
+        </w:rPr>
+        <w:t>mandatory</w:t>
+      </w:r>
+      <w:r>
+        <w:rPr>
+          <w:rFonts w:ascii="Times New Roman" w:hAnsi="Times New Roman" w:cs="Times New Roman"/>
+          <w:sz w:val="24"/>
+          <w:szCs w:val="24"/>
+          <w:lang w:val="ro-RO"/>
+        </w:rPr>
+        <w:t>)</w:t>
+      </w:r>
+      <w:r>
+        <w:rPr>
+          <w:rFonts w:ascii="Times New Roman" w:hAnsi="Times New Roman" w:cs="Times New Roman"/>
+          <w:sz w:val="24"/>
+          <w:szCs w:val="24"/>
+          <w:lang w:val="ro-RO"/>
+        </w:rPr>
+        <w:t>;</w:t>
+      </w:r>
+    </w:p>
+    <w:p>
+      <w:pPr>
+        <w:pStyle w:val="ListParagraph"/>
+        <w:numPr>
+          <w:ilvl w:val="0"/>
+          <w:numId w:val="12"/>
+        </w:numPr>
+        <w:rPr>
+          <w:rFonts w:ascii="Times New Roman" w:hAnsi="Times New Roman" w:cs="Times New Roman"/>
+          <w:sz w:val="24"/>
+          <w:szCs w:val="24"/>
+          <w:lang w:val="ro-RO"/>
+        </w:rPr>
+      </w:pPr>
+      <w:r>
+        <w:rPr>
+          <w:rFonts w:ascii="Times New Roman" w:hAnsi="Times New Roman" w:cs="Times New Roman"/>
+          <w:sz w:val="24"/>
+          <w:szCs w:val="24"/>
+          <w:lang w:val="ro-RO"/>
+        </w:rPr>
+        <w:t>Address ID: an unique identifier for the user’s address.</w:t>
       </w:r>
     </w:p>
     <w:p>
@@ -726,25 +768,25 @@
           <w:szCs w:val="24"/>
           <w:lang w:val="ro-RO"/>
         </w:rPr>
-        <w:t>User</w:t>
-      </w:r>
-      <w:r>
-        <w:rPr>
-          <w:rFonts w:ascii="Times New Roman" w:hAnsi="Times New Roman" w:cs="Times New Roman"/>
-          <w:sz w:val="24"/>
-          <w:szCs w:val="24"/>
-          <w:lang w:val="ro-RO"/>
-        </w:rPr>
-        <w:t xml:space="preserve"> ID: an unique identifier for the </w:t>
-      </w:r>
-      <w:r>
-        <w:rPr>
-          <w:rFonts w:ascii="Times New Roman" w:hAnsi="Times New Roman" w:cs="Times New Roman"/>
-          <w:sz w:val="24"/>
-          <w:szCs w:val="24"/>
-          <w:lang w:val="ro-RO"/>
-        </w:rPr>
-        <w:t>user that lives on the related address;</w:t>
+        <w:t xml:space="preserve">Country: the name of the country </w:t>
+      </w:r>
+      <w:r>
+        <w:rPr>
+          <w:rFonts w:ascii="Times New Roman" w:hAnsi="Times New Roman" w:cs="Times New Roman"/>
+          <w:sz w:val="24"/>
+          <w:szCs w:val="24"/>
+          <w:lang w:val="ro-RO"/>
+        </w:rPr>
+        <w:t>where the user lives</w:t>
+      </w:r>
+      <w:r>
+        <w:rPr>
+          <w:rFonts w:ascii="Times New Roman" w:hAnsi="Times New Roman" w:cs="Times New Roman"/>
+          <w:sz w:val="24"/>
+          <w:szCs w:val="24"/>
+          <w:lang w:val="ro-RO"/>
+        </w:rPr>
+        <w:t>;</w:t>
       </w:r>
     </w:p>
     <w:p>
@@ -768,6 +810,72 @@
           <w:szCs w:val="24"/>
           <w:lang w:val="ro-RO"/>
         </w:rPr>
+        <w:t xml:space="preserve">District: the name of the district/county </w:t>
+      </w:r>
+      <w:r>
+        <w:rPr>
+          <w:rFonts w:ascii="Times New Roman" w:hAnsi="Times New Roman" w:cs="Times New Roman"/>
+          <w:sz w:val="24"/>
+          <w:szCs w:val="24"/>
+          <w:lang w:val="ro-RO"/>
+        </w:rPr>
+        <w:t>where the user lives</w:t>
+      </w:r>
+      <w:r>
+        <w:rPr>
+          <w:rFonts w:ascii="Times New Roman" w:hAnsi="Times New Roman" w:cs="Times New Roman"/>
+          <w:sz w:val="24"/>
+          <w:szCs w:val="24"/>
+          <w:lang w:val="ro-RO"/>
+        </w:rPr>
+        <w:t>;</w:t>
+      </w:r>
+    </w:p>
+    <w:p>
+      <w:pPr>
+        <w:pStyle w:val="ListParagraph"/>
+        <w:numPr>
+          <w:ilvl w:val="0"/>
+          <w:numId w:val="8"/>
+        </w:numPr>
+        <w:rPr>
+          <w:rFonts w:ascii="Times New Roman" w:hAnsi="Times New Roman" w:cs="Times New Roman"/>
+          <w:sz w:val="24"/>
+          <w:szCs w:val="24"/>
+          <w:lang w:val="ro-RO"/>
+        </w:rPr>
+      </w:pPr>
+      <w:r>
+        <w:rPr>
+          <w:rFonts w:ascii="Times New Roman" w:hAnsi="Times New Roman" w:cs="Times New Roman"/>
+          <w:sz w:val="24"/>
+          <w:szCs w:val="24"/>
+          <w:lang w:val="ro-RO"/>
+        </w:rPr>
+        <w:t>City: the name of the city where the user lives;</w:t>
+      </w:r>
+    </w:p>
+    <w:p>
+      <w:pPr>
+        <w:pStyle w:val="ListParagraph"/>
+        <w:numPr>
+          <w:ilvl w:val="0"/>
+          <w:numId w:val="8"/>
+        </w:numPr>
+        <w:rPr>
+          <w:rFonts w:ascii="Times New Roman" w:hAnsi="Times New Roman" w:cs="Times New Roman"/>
+          <w:sz w:val="24"/>
+          <w:szCs w:val="24"/>
+          <w:lang w:val="ro-RO"/>
+        </w:rPr>
+      </w:pPr>
+      <w:r>
+        <w:rPr>
+          <w:rFonts w:ascii="Times New Roman" w:hAnsi="Times New Roman" w:cs="Times New Roman"/>
+          <w:sz w:val="24"/>
+          <w:szCs w:val="24"/>
+          <w:lang w:val="ro-RO"/>
+        </w:rPr>
         <w:t>Street</w:t>
       </w:r>
       <w:r>
@@ -837,6 +945,7 @@
           <w:szCs w:val="24"/>
           <w:lang w:val="ro-RO"/>
         </w:rPr>
+        <w:lastRenderedPageBreak/>
         <w:t>Number</w:t>
       </w:r>
       <w:r>
@@ -984,7 +1093,6 @@
           <w:szCs w:val="24"/>
           <w:lang w:val="ro-RO"/>
         </w:rPr>
-        <w:lastRenderedPageBreak/>
         <w:t>Entrance</w:t>
       </w:r>
       <w:r>
@@ -2066,6 +2174,7 @@
           <w:szCs w:val="24"/>
           <w:lang w:val="ro-RO"/>
         </w:rPr>
+        <w:lastRenderedPageBreak/>
         <w:t>Color</w:t>
       </w:r>
       <w:r>
@@ -2094,7 +2203,6 @@
           <w:szCs w:val="24"/>
           <w:lang w:val="ro-RO"/>
         </w:rPr>
-        <w:lastRenderedPageBreak/>
         <w:tab/>
         <w:t>The consoles are a type of product available to purchase to users.</w:t>
       </w:r>
@@ -3140,6 +3248,7 @@
           <w:szCs w:val="24"/>
           <w:lang w:val="ro-RO"/>
         </w:rPr>
+        <w:lastRenderedPageBreak/>
         <w:t>The admin can edit the existing products on the website;</w:t>
       </w:r>
     </w:p>
@@ -3164,7 +3273,6 @@
           <w:szCs w:val="24"/>
           <w:lang w:val="ro-RO"/>
         </w:rPr>
-        <w:lastRenderedPageBreak/>
         <w:t>The admin can delete any product from the website.</w:t>
       </w:r>
     </w:p>

</xml_diff>

<commit_message>
Sign Up page and code small polish
</commit_message>
<xml_diff>
--- a/finalProjectDocumentation.docx
+++ b/finalProjectDocumentation.docx
@@ -418,6 +418,54 @@
           <w:szCs w:val="24"/>
           <w:lang w:val="ro-RO"/>
         </w:rPr>
+        <w:t>First Name: the first name of the user (forename);</w:t>
+      </w:r>
+    </w:p>
+    <w:p>
+      <w:pPr>
+        <w:pStyle w:val="ListParagraph"/>
+        <w:numPr>
+          <w:ilvl w:val="0"/>
+          <w:numId w:val="12"/>
+        </w:numPr>
+        <w:rPr>
+          <w:rFonts w:ascii="Times New Roman" w:hAnsi="Times New Roman" w:cs="Times New Roman"/>
+          <w:sz w:val="24"/>
+          <w:szCs w:val="24"/>
+          <w:lang w:val="ro-RO"/>
+        </w:rPr>
+      </w:pPr>
+      <w:r>
+        <w:rPr>
+          <w:rFonts w:ascii="Times New Roman" w:hAnsi="Times New Roman" w:cs="Times New Roman"/>
+          <w:sz w:val="24"/>
+          <w:szCs w:val="24"/>
+          <w:lang w:val="ro-RO"/>
+        </w:rPr>
+        <w:t>Last Name: the last name of the user (surname);</w:t>
+      </w:r>
+    </w:p>
+    <w:p>
+      <w:pPr>
+        <w:pStyle w:val="ListParagraph"/>
+        <w:numPr>
+          <w:ilvl w:val="0"/>
+          <w:numId w:val="12"/>
+        </w:numPr>
+        <w:rPr>
+          <w:rFonts w:ascii="Times New Roman" w:hAnsi="Times New Roman" w:cs="Times New Roman"/>
+          <w:sz w:val="24"/>
+          <w:szCs w:val="24"/>
+          <w:lang w:val="ro-RO"/>
+        </w:rPr>
+      </w:pPr>
+      <w:r>
+        <w:rPr>
+          <w:rFonts w:ascii="Times New Roman" w:hAnsi="Times New Roman" w:cs="Times New Roman"/>
+          <w:sz w:val="24"/>
+          <w:szCs w:val="24"/>
+          <w:lang w:val="ro-RO"/>
+        </w:rPr>
         <w:t>Username: the name of the user, used for authentication;</w:t>
       </w:r>
     </w:p>
@@ -518,6 +566,30 @@
           <w:lang w:val="ro-RO"/>
         </w:rPr>
         <w:t>;</w:t>
+      </w:r>
+    </w:p>
+    <w:p>
+      <w:pPr>
+        <w:pStyle w:val="ListParagraph"/>
+        <w:numPr>
+          <w:ilvl w:val="0"/>
+          <w:numId w:val="12"/>
+        </w:numPr>
+        <w:rPr>
+          <w:rFonts w:ascii="Times New Roman" w:hAnsi="Times New Roman" w:cs="Times New Roman"/>
+          <w:sz w:val="24"/>
+          <w:szCs w:val="24"/>
+          <w:lang w:val="ro-RO"/>
+        </w:rPr>
+      </w:pPr>
+      <w:r>
+        <w:rPr>
+          <w:rFonts w:ascii="Times New Roman" w:hAnsi="Times New Roman" w:cs="Times New Roman"/>
+          <w:sz w:val="24"/>
+          <w:szCs w:val="24"/>
+          <w:lang w:val="ro-RO"/>
+        </w:rPr>
+        <w:t>Online: a boolean value to check if the user is already online or not;</w:t>
       </w:r>
     </w:p>
     <w:p>
@@ -768,16 +840,116 @@
           <w:szCs w:val="24"/>
           <w:lang w:val="ro-RO"/>
         </w:rPr>
-        <w:t xml:space="preserve">Country: the name of the country </w:t>
-      </w:r>
-      <w:r>
-        <w:rPr>
-          <w:rFonts w:ascii="Times New Roman" w:hAnsi="Times New Roman" w:cs="Times New Roman"/>
-          <w:sz w:val="24"/>
-          <w:szCs w:val="24"/>
-          <w:lang w:val="ro-RO"/>
-        </w:rPr>
-        <w:t>where the user lives</w:t>
+        <w:t>Country: the name of the country where the user lives;</w:t>
+      </w:r>
+    </w:p>
+    <w:p>
+      <w:pPr>
+        <w:pStyle w:val="ListParagraph"/>
+        <w:numPr>
+          <w:ilvl w:val="0"/>
+          <w:numId w:val="8"/>
+        </w:numPr>
+        <w:rPr>
+          <w:rFonts w:ascii="Times New Roman" w:hAnsi="Times New Roman" w:cs="Times New Roman"/>
+          <w:sz w:val="24"/>
+          <w:szCs w:val="24"/>
+          <w:lang w:val="ro-RO"/>
+        </w:rPr>
+      </w:pPr>
+      <w:r>
+        <w:rPr>
+          <w:rFonts w:ascii="Times New Roman" w:hAnsi="Times New Roman" w:cs="Times New Roman"/>
+          <w:sz w:val="24"/>
+          <w:szCs w:val="24"/>
+          <w:lang w:val="ro-RO"/>
+        </w:rPr>
+        <w:lastRenderedPageBreak/>
+        <w:t>District: the name of the district/county where the user lives;</w:t>
+      </w:r>
+    </w:p>
+    <w:p>
+      <w:pPr>
+        <w:pStyle w:val="ListParagraph"/>
+        <w:numPr>
+          <w:ilvl w:val="0"/>
+          <w:numId w:val="8"/>
+        </w:numPr>
+        <w:rPr>
+          <w:rFonts w:ascii="Times New Roman" w:hAnsi="Times New Roman" w:cs="Times New Roman"/>
+          <w:sz w:val="24"/>
+          <w:szCs w:val="24"/>
+          <w:lang w:val="ro-RO"/>
+        </w:rPr>
+      </w:pPr>
+      <w:r>
+        <w:rPr>
+          <w:rFonts w:ascii="Times New Roman" w:hAnsi="Times New Roman" w:cs="Times New Roman"/>
+          <w:sz w:val="24"/>
+          <w:szCs w:val="24"/>
+          <w:lang w:val="ro-RO"/>
+        </w:rPr>
+        <w:t>City: the name of the city where the user lives;</w:t>
+      </w:r>
+    </w:p>
+    <w:p>
+      <w:pPr>
+        <w:pStyle w:val="ListParagraph"/>
+        <w:numPr>
+          <w:ilvl w:val="0"/>
+          <w:numId w:val="8"/>
+        </w:numPr>
+        <w:rPr>
+          <w:rFonts w:ascii="Times New Roman" w:hAnsi="Times New Roman" w:cs="Times New Roman"/>
+          <w:sz w:val="24"/>
+          <w:szCs w:val="24"/>
+          <w:lang w:val="ro-RO"/>
+        </w:rPr>
+      </w:pPr>
+      <w:r>
+        <w:rPr>
+          <w:rFonts w:ascii="Times New Roman" w:hAnsi="Times New Roman" w:cs="Times New Roman"/>
+          <w:sz w:val="24"/>
+          <w:szCs w:val="24"/>
+          <w:lang w:val="ro-RO"/>
+        </w:rPr>
+        <w:t>Street</w:t>
+      </w:r>
+      <w:r>
+        <w:rPr>
+          <w:rFonts w:ascii="Times New Roman" w:hAnsi="Times New Roman" w:cs="Times New Roman"/>
+          <w:sz w:val="24"/>
+          <w:szCs w:val="24"/>
+          <w:lang w:val="ro-RO"/>
+        </w:rPr>
+        <w:t xml:space="preserve">: </w:t>
+      </w:r>
+      <w:r>
+        <w:rPr>
+          <w:rFonts w:ascii="Times New Roman" w:hAnsi="Times New Roman" w:cs="Times New Roman"/>
+          <w:sz w:val="24"/>
+          <w:szCs w:val="24"/>
+          <w:lang w:val="ro-RO"/>
+        </w:rPr>
+        <w:t xml:space="preserve">the </w:t>
+      </w:r>
+      <w:r>
+        <w:rPr>
+          <w:rFonts w:ascii="Times New Roman" w:hAnsi="Times New Roman" w:cs="Times New Roman"/>
+          <w:sz w:val="24"/>
+          <w:szCs w:val="24"/>
+          <w:lang w:val="ro-RO"/>
+        </w:rPr>
+        <w:t>name of the street</w:t>
+      </w:r>
+      <w:r>
+        <w:rPr>
+          <w:rFonts w:ascii="Times New Roman" w:hAnsi="Times New Roman" w:cs="Times New Roman"/>
+          <w:sz w:val="24"/>
+          <w:szCs w:val="24"/>
+          <w:lang w:val="ro-RO"/>
+        </w:rPr>
+        <w:t xml:space="preserve"> where the user lives</w:t>
       </w:r>
       <w:r>
         <w:rPr>
@@ -810,142 +982,6 @@
           <w:szCs w:val="24"/>
           <w:lang w:val="ro-RO"/>
         </w:rPr>
-        <w:t xml:space="preserve">District: the name of the district/county </w:t>
-      </w:r>
-      <w:r>
-        <w:rPr>
-          <w:rFonts w:ascii="Times New Roman" w:hAnsi="Times New Roman" w:cs="Times New Roman"/>
-          <w:sz w:val="24"/>
-          <w:szCs w:val="24"/>
-          <w:lang w:val="ro-RO"/>
-        </w:rPr>
-        <w:t>where the user lives</w:t>
-      </w:r>
-      <w:r>
-        <w:rPr>
-          <w:rFonts w:ascii="Times New Roman" w:hAnsi="Times New Roman" w:cs="Times New Roman"/>
-          <w:sz w:val="24"/>
-          <w:szCs w:val="24"/>
-          <w:lang w:val="ro-RO"/>
-        </w:rPr>
-        <w:t>;</w:t>
-      </w:r>
-    </w:p>
-    <w:p>
-      <w:pPr>
-        <w:pStyle w:val="ListParagraph"/>
-        <w:numPr>
-          <w:ilvl w:val="0"/>
-          <w:numId w:val="8"/>
-        </w:numPr>
-        <w:rPr>
-          <w:rFonts w:ascii="Times New Roman" w:hAnsi="Times New Roman" w:cs="Times New Roman"/>
-          <w:sz w:val="24"/>
-          <w:szCs w:val="24"/>
-          <w:lang w:val="ro-RO"/>
-        </w:rPr>
-      </w:pPr>
-      <w:r>
-        <w:rPr>
-          <w:rFonts w:ascii="Times New Roman" w:hAnsi="Times New Roman" w:cs="Times New Roman"/>
-          <w:sz w:val="24"/>
-          <w:szCs w:val="24"/>
-          <w:lang w:val="ro-RO"/>
-        </w:rPr>
-        <w:t>City: the name of the city where the user lives;</w:t>
-      </w:r>
-    </w:p>
-    <w:p>
-      <w:pPr>
-        <w:pStyle w:val="ListParagraph"/>
-        <w:numPr>
-          <w:ilvl w:val="0"/>
-          <w:numId w:val="8"/>
-        </w:numPr>
-        <w:rPr>
-          <w:rFonts w:ascii="Times New Roman" w:hAnsi="Times New Roman" w:cs="Times New Roman"/>
-          <w:sz w:val="24"/>
-          <w:szCs w:val="24"/>
-          <w:lang w:val="ro-RO"/>
-        </w:rPr>
-      </w:pPr>
-      <w:r>
-        <w:rPr>
-          <w:rFonts w:ascii="Times New Roman" w:hAnsi="Times New Roman" w:cs="Times New Roman"/>
-          <w:sz w:val="24"/>
-          <w:szCs w:val="24"/>
-          <w:lang w:val="ro-RO"/>
-        </w:rPr>
-        <w:t>Street</w:t>
-      </w:r>
-      <w:r>
-        <w:rPr>
-          <w:rFonts w:ascii="Times New Roman" w:hAnsi="Times New Roman" w:cs="Times New Roman"/>
-          <w:sz w:val="24"/>
-          <w:szCs w:val="24"/>
-          <w:lang w:val="ro-RO"/>
-        </w:rPr>
-        <w:t xml:space="preserve">: </w:t>
-      </w:r>
-      <w:r>
-        <w:rPr>
-          <w:rFonts w:ascii="Times New Roman" w:hAnsi="Times New Roman" w:cs="Times New Roman"/>
-          <w:sz w:val="24"/>
-          <w:szCs w:val="24"/>
-          <w:lang w:val="ro-RO"/>
-        </w:rPr>
-        <w:t xml:space="preserve">the </w:t>
-      </w:r>
-      <w:r>
-        <w:rPr>
-          <w:rFonts w:ascii="Times New Roman" w:hAnsi="Times New Roman" w:cs="Times New Roman"/>
-          <w:sz w:val="24"/>
-          <w:szCs w:val="24"/>
-          <w:lang w:val="ro-RO"/>
-        </w:rPr>
-        <w:t>name of the street</w:t>
-      </w:r>
-      <w:r>
-        <w:rPr>
-          <w:rFonts w:ascii="Times New Roman" w:hAnsi="Times New Roman" w:cs="Times New Roman"/>
-          <w:sz w:val="24"/>
-          <w:szCs w:val="24"/>
-          <w:lang w:val="ro-RO"/>
-        </w:rPr>
-        <w:t xml:space="preserve"> where the user lives</w:t>
-      </w:r>
-      <w:r>
-        <w:rPr>
-          <w:rFonts w:ascii="Times New Roman" w:hAnsi="Times New Roman" w:cs="Times New Roman"/>
-          <w:sz w:val="24"/>
-          <w:szCs w:val="24"/>
-          <w:lang w:val="ro-RO"/>
-        </w:rPr>
-        <w:t>;</w:t>
-      </w:r>
-    </w:p>
-    <w:p>
-      <w:pPr>
-        <w:pStyle w:val="ListParagraph"/>
-        <w:numPr>
-          <w:ilvl w:val="0"/>
-          <w:numId w:val="8"/>
-        </w:numPr>
-        <w:rPr>
-          <w:rFonts w:ascii="Times New Roman" w:hAnsi="Times New Roman" w:cs="Times New Roman"/>
-          <w:sz w:val="24"/>
-          <w:szCs w:val="24"/>
-          <w:lang w:val="ro-RO"/>
-        </w:rPr>
-      </w:pPr>
-      <w:r>
-        <w:rPr>
-          <w:rFonts w:ascii="Times New Roman" w:hAnsi="Times New Roman" w:cs="Times New Roman"/>
-          <w:sz w:val="24"/>
-          <w:szCs w:val="24"/>
-          <w:lang w:val="ro-RO"/>
-        </w:rPr>
-        <w:lastRenderedPageBreak/>
         <w:t>Number</w:t>
       </w:r>
       <w:r>
@@ -2075,6 +2111,7 @@
           <w:szCs w:val="24"/>
           <w:lang w:val="ro-RO"/>
         </w:rPr>
+        <w:lastRenderedPageBreak/>
         <w:t>Sound</w:t>
       </w:r>
       <w:r>
@@ -2174,7 +2211,6 @@
           <w:szCs w:val="24"/>
           <w:lang w:val="ro-RO"/>
         </w:rPr>
-        <w:lastRenderedPageBreak/>
         <w:t>Color</w:t>
       </w:r>
       <w:r>
@@ -3176,6 +3212,7 @@
           <w:szCs w:val="24"/>
           <w:lang w:val="ro-RO"/>
         </w:rPr>
+        <w:lastRenderedPageBreak/>
         <w:t>Any user can browse the products on the website;</w:t>
       </w:r>
     </w:p>
@@ -3248,7 +3285,6 @@
           <w:szCs w:val="24"/>
           <w:lang w:val="ro-RO"/>
         </w:rPr>
-        <w:lastRenderedPageBreak/>
         <w:t>The admin can edit the existing products on the website;</w:t>
       </w:r>
     </w:p>

</xml_diff>

<commit_message>
Grammar fixes and info edits
- Fixed small grammar issues;
- Removed "online" attribute from the "User" entity;
- Added extra info for a better context.
</commit_message>
<xml_diff>
--- a/finalProjectDocumentation.docx
+++ b/finalProjectDocumentation.docx
@@ -418,7 +418,25 @@
           <w:szCs w:val="24"/>
           <w:lang w:val="ro-RO"/>
         </w:rPr>
-        <w:t>First Name: the first name of the user (forename);</w:t>
+        <w:t>First Name: the first name of the user (forename</w:t>
+      </w:r>
+      <w:r>
+        <w:rPr>
+          <w:rFonts w:ascii="Times New Roman" w:hAnsi="Times New Roman" w:cs="Times New Roman"/>
+          <w:sz w:val="24"/>
+          <w:szCs w:val="24"/>
+          <w:lang w:val="ro-RO"/>
+        </w:rPr>
+        <w:t>, required</w:t>
+      </w:r>
+      <w:r>
+        <w:rPr>
+          <w:rFonts w:ascii="Times New Roman" w:hAnsi="Times New Roman" w:cs="Times New Roman"/>
+          <w:sz w:val="24"/>
+          <w:szCs w:val="24"/>
+          <w:lang w:val="ro-RO"/>
+        </w:rPr>
+        <w:t>);</w:t>
       </w:r>
     </w:p>
     <w:p>
@@ -442,7 +460,34 @@
           <w:szCs w:val="24"/>
           <w:lang w:val="ro-RO"/>
         </w:rPr>
-        <w:t>Last Name: the last name of the user (surname);</w:t>
+        <w:t>Last Name: the last name of the user (surname</w:t>
+      </w:r>
+      <w:r>
+        <w:rPr>
+          <w:rFonts w:ascii="Times New Roman" w:hAnsi="Times New Roman" w:cs="Times New Roman"/>
+          <w:sz w:val="24"/>
+          <w:szCs w:val="24"/>
+          <w:lang w:val="ro-RO"/>
+        </w:rPr>
+        <w:t xml:space="preserve">, </w:t>
+      </w:r>
+      <w:r>
+        <w:rPr>
+          <w:rFonts w:ascii="Times New Roman" w:hAnsi="Times New Roman" w:cs="Times New Roman"/>
+          <w:sz w:val="24"/>
+          <w:szCs w:val="24"/>
+          <w:lang w:val="ro-RO"/>
+        </w:rPr>
+        <w:t>required</w:t>
+      </w:r>
+      <w:r>
+        <w:rPr>
+          <w:rFonts w:ascii="Times New Roman" w:hAnsi="Times New Roman" w:cs="Times New Roman"/>
+          <w:sz w:val="24"/>
+          <w:szCs w:val="24"/>
+          <w:lang w:val="ro-RO"/>
+        </w:rPr>
+        <w:t>);</w:t>
       </w:r>
     </w:p>
     <w:p>
@@ -466,7 +511,43 @@
           <w:szCs w:val="24"/>
           <w:lang w:val="ro-RO"/>
         </w:rPr>
-        <w:t>Username: the name of the user, used for authentication;</w:t>
+        <w:t>Username: the name of the user, used for authentication</w:t>
+      </w:r>
+      <w:r>
+        <w:rPr>
+          <w:rFonts w:ascii="Times New Roman" w:hAnsi="Times New Roman" w:cs="Times New Roman"/>
+          <w:sz w:val="24"/>
+          <w:szCs w:val="24"/>
+          <w:lang w:val="ro-RO"/>
+        </w:rPr>
+        <w:t xml:space="preserve"> (</w:t>
+      </w:r>
+      <w:r>
+        <w:rPr>
+          <w:rFonts w:ascii="Times New Roman" w:hAnsi="Times New Roman" w:cs="Times New Roman"/>
+          <w:sz w:val="24"/>
+          <w:szCs w:val="24"/>
+          <w:lang w:val="ro-RO"/>
+        </w:rPr>
+        <w:t>required</w:t>
+      </w:r>
+      <w:r>
+        <w:rPr>
+          <w:rFonts w:ascii="Times New Roman" w:hAnsi="Times New Roman" w:cs="Times New Roman"/>
+          <w:sz w:val="24"/>
+          <w:szCs w:val="24"/>
+          <w:lang w:val="ro-RO"/>
+        </w:rPr>
+        <w:t>)</w:t>
+      </w:r>
+      <w:r>
+        <w:rPr>
+          <w:rFonts w:ascii="Times New Roman" w:hAnsi="Times New Roman" w:cs="Times New Roman"/>
+          <w:sz w:val="24"/>
+          <w:szCs w:val="24"/>
+          <w:lang w:val="ro-RO"/>
+        </w:rPr>
+        <w:t>;</w:t>
       </w:r>
     </w:p>
     <w:p>
@@ -490,7 +571,43 @@
           <w:szCs w:val="24"/>
           <w:lang w:val="ro-RO"/>
         </w:rPr>
-        <w:t>Password: the password of the user, used for authentication;</w:t>
+        <w:t>Password: the password of the user, used for authentication</w:t>
+      </w:r>
+      <w:r>
+        <w:rPr>
+          <w:rFonts w:ascii="Times New Roman" w:hAnsi="Times New Roman" w:cs="Times New Roman"/>
+          <w:sz w:val="24"/>
+          <w:szCs w:val="24"/>
+          <w:lang w:val="ro-RO"/>
+        </w:rPr>
+        <w:t xml:space="preserve"> (</w:t>
+      </w:r>
+      <w:r>
+        <w:rPr>
+          <w:rFonts w:ascii="Times New Roman" w:hAnsi="Times New Roman" w:cs="Times New Roman"/>
+          <w:sz w:val="24"/>
+          <w:szCs w:val="24"/>
+          <w:lang w:val="ro-RO"/>
+        </w:rPr>
+        <w:t>required</w:t>
+      </w:r>
+      <w:r>
+        <w:rPr>
+          <w:rFonts w:ascii="Times New Roman" w:hAnsi="Times New Roman" w:cs="Times New Roman"/>
+          <w:sz w:val="24"/>
+          <w:szCs w:val="24"/>
+          <w:lang w:val="ro-RO"/>
+        </w:rPr>
+        <w:t>)</w:t>
+      </w:r>
+      <w:r>
+        <w:rPr>
+          <w:rFonts w:ascii="Times New Roman" w:hAnsi="Times New Roman" w:cs="Times New Roman"/>
+          <w:sz w:val="24"/>
+          <w:szCs w:val="24"/>
+          <w:lang w:val="ro-RO"/>
+        </w:rPr>
+        <w:t>;</w:t>
       </w:r>
     </w:p>
     <w:p>
@@ -514,7 +631,25 @@
           <w:szCs w:val="24"/>
           <w:lang w:val="ro-RO"/>
         </w:rPr>
-        <w:t>Email: the email address of the user, used for notifications (mandatory);</w:t>
+        <w:t>Email: the email address of the user, used for notifications (</w:t>
+      </w:r>
+      <w:r>
+        <w:rPr>
+          <w:rFonts w:ascii="Times New Roman" w:hAnsi="Times New Roman" w:cs="Times New Roman"/>
+          <w:sz w:val="24"/>
+          <w:szCs w:val="24"/>
+          <w:lang w:val="ro-RO"/>
+        </w:rPr>
+        <w:t>required</w:t>
+      </w:r>
+      <w:r>
+        <w:rPr>
+          <w:rFonts w:ascii="Times New Roman" w:hAnsi="Times New Roman" w:cs="Times New Roman"/>
+          <w:sz w:val="24"/>
+          <w:szCs w:val="24"/>
+          <w:lang w:val="ro-RO"/>
+        </w:rPr>
+        <w:t>);</w:t>
       </w:r>
     </w:p>
     <w:p>
@@ -547,7 +682,7 @@
           <w:szCs w:val="24"/>
           <w:lang w:val="ro-RO"/>
         </w:rPr>
-        <w:t>mandatory</w:t>
+        <w:t>required</w:t>
       </w:r>
       <w:r>
         <w:rPr>
@@ -566,30 +701,6 @@
           <w:lang w:val="ro-RO"/>
         </w:rPr>
         <w:t>;</w:t>
-      </w:r>
-    </w:p>
-    <w:p>
-      <w:pPr>
-        <w:pStyle w:val="ListParagraph"/>
-        <w:numPr>
-          <w:ilvl w:val="0"/>
-          <w:numId w:val="12"/>
-        </w:numPr>
-        <w:rPr>
-          <w:rFonts w:ascii="Times New Roman" w:hAnsi="Times New Roman" w:cs="Times New Roman"/>
-          <w:sz w:val="24"/>
-          <w:szCs w:val="24"/>
-          <w:lang w:val="ro-RO"/>
-        </w:rPr>
-      </w:pPr>
-      <w:r>
-        <w:rPr>
-          <w:rFonts w:ascii="Times New Roman" w:hAnsi="Times New Roman" w:cs="Times New Roman"/>
-          <w:sz w:val="24"/>
-          <w:szCs w:val="24"/>
-          <w:lang w:val="ro-RO"/>
-        </w:rPr>
-        <w:t>Online: a boolean value to check if the user is already online or not;</w:t>
       </w:r>
     </w:p>
     <w:p>
@@ -663,7 +774,43 @@
           <w:szCs w:val="24"/>
           <w:lang w:val="ro-RO"/>
         </w:rPr>
-        <w:t xml:space="preserve"> an account, edit various attributes, such as password, email and phone number, and the user can delete their account.</w:t>
+        <w:t xml:space="preserve"> an account, </w:t>
+      </w:r>
+      <w:r>
+        <w:rPr>
+          <w:rFonts w:ascii="Times New Roman" w:hAnsi="Times New Roman" w:cs="Times New Roman"/>
+          <w:sz w:val="24"/>
+          <w:szCs w:val="24"/>
+          <w:lang w:val="ro-RO"/>
+        </w:rPr>
+        <w:t xml:space="preserve">browse and buy products, </w:t>
+      </w:r>
+      <w:r>
+        <w:rPr>
+          <w:rFonts w:ascii="Times New Roman" w:hAnsi="Times New Roman" w:cs="Times New Roman"/>
+          <w:sz w:val="24"/>
+          <w:szCs w:val="24"/>
+          <w:lang w:val="ro-RO"/>
+        </w:rPr>
+        <w:t xml:space="preserve">edit various </w:t>
+      </w:r>
+      <w:r>
+        <w:rPr>
+          <w:rFonts w:ascii="Times New Roman" w:hAnsi="Times New Roman" w:cs="Times New Roman"/>
+          <w:sz w:val="24"/>
+          <w:szCs w:val="24"/>
+          <w:lang w:val="ro-RO"/>
+        </w:rPr>
+        <w:t xml:space="preserve">account </w:t>
+      </w:r>
+      <w:r>
+        <w:rPr>
+          <w:rFonts w:ascii="Times New Roman" w:hAnsi="Times New Roman" w:cs="Times New Roman"/>
+          <w:sz w:val="24"/>
+          <w:szCs w:val="24"/>
+          <w:lang w:val="ro-RO"/>
+        </w:rPr>
+        <w:t>attributes, such as password, email and phone number, and the user can delete their account.</w:t>
       </w:r>
       <w:r>
         <w:rPr>
@@ -840,7 +987,25 @@
           <w:szCs w:val="24"/>
           <w:lang w:val="ro-RO"/>
         </w:rPr>
-        <w:t>Country: the name of the country where the user lives;</w:t>
+        <w:t>Country: the name of the country where the user lives</w:t>
+      </w:r>
+      <w:r>
+        <w:rPr>
+          <w:rFonts w:ascii="Times New Roman" w:hAnsi="Times New Roman" w:cs="Times New Roman"/>
+          <w:sz w:val="24"/>
+          <w:szCs w:val="24"/>
+          <w:lang w:val="ro-RO"/>
+        </w:rPr>
+        <w:t xml:space="preserve"> (required)</w:t>
+      </w:r>
+      <w:r>
+        <w:rPr>
+          <w:rFonts w:ascii="Times New Roman" w:hAnsi="Times New Roman" w:cs="Times New Roman"/>
+          <w:sz w:val="24"/>
+          <w:szCs w:val="24"/>
+          <w:lang w:val="ro-RO"/>
+        </w:rPr>
+        <w:t>;</w:t>
       </w:r>
     </w:p>
     <w:p>
@@ -865,7 +1030,34 @@
           <w:lang w:val="ro-RO"/>
         </w:rPr>
         <w:lastRenderedPageBreak/>
-        <w:t>District: the name of the district/county where the user lives;</w:t>
+        <w:t>District: the name of the district/county where the user lives</w:t>
+      </w:r>
+      <w:r>
+        <w:rPr>
+          <w:rFonts w:ascii="Times New Roman" w:hAnsi="Times New Roman" w:cs="Times New Roman"/>
+          <w:sz w:val="24"/>
+          <w:szCs w:val="24"/>
+          <w:lang w:val="ro-RO"/>
+        </w:rPr>
+        <w:t xml:space="preserve"> </w:t>
+      </w:r>
+      <w:r>
+        <w:rPr>
+          <w:rFonts w:ascii="Times New Roman" w:hAnsi="Times New Roman" w:cs="Times New Roman"/>
+          <w:sz w:val="24"/>
+          <w:szCs w:val="24"/>
+          <w:lang w:val="ro-RO"/>
+        </w:rPr>
+        <w:t>(required)</w:t>
+      </w:r>
+      <w:r>
+        <w:rPr>
+          <w:rFonts w:ascii="Times New Roman" w:hAnsi="Times New Roman" w:cs="Times New Roman"/>
+          <w:sz w:val="24"/>
+          <w:szCs w:val="24"/>
+          <w:lang w:val="ro-RO"/>
+        </w:rPr>
+        <w:t>;</w:t>
       </w:r>
     </w:p>
     <w:p>
@@ -889,7 +1081,34 @@
           <w:szCs w:val="24"/>
           <w:lang w:val="ro-RO"/>
         </w:rPr>
-        <w:t>City: the name of the city where the user lives;</w:t>
+        <w:t>City: the name of the city where the user lives</w:t>
+      </w:r>
+      <w:r>
+        <w:rPr>
+          <w:rFonts w:ascii="Times New Roman" w:hAnsi="Times New Roman" w:cs="Times New Roman"/>
+          <w:sz w:val="24"/>
+          <w:szCs w:val="24"/>
+          <w:lang w:val="ro-RO"/>
+        </w:rPr>
+        <w:t xml:space="preserve"> </w:t>
+      </w:r>
+      <w:r>
+        <w:rPr>
+          <w:rFonts w:ascii="Times New Roman" w:hAnsi="Times New Roman" w:cs="Times New Roman"/>
+          <w:sz w:val="24"/>
+          <w:szCs w:val="24"/>
+          <w:lang w:val="ro-RO"/>
+        </w:rPr>
+        <w:t>(required)</w:t>
+      </w:r>
+      <w:r>
+        <w:rPr>
+          <w:rFonts w:ascii="Times New Roman" w:hAnsi="Times New Roman" w:cs="Times New Roman"/>
+          <w:sz w:val="24"/>
+          <w:szCs w:val="24"/>
+          <w:lang w:val="ro-RO"/>
+        </w:rPr>
+        <w:t>;</w:t>
       </w:r>
     </w:p>
     <w:p>
@@ -958,6 +1177,24 @@
           <w:szCs w:val="24"/>
           <w:lang w:val="ro-RO"/>
         </w:rPr>
+        <w:t xml:space="preserve"> </w:t>
+      </w:r>
+      <w:r>
+        <w:rPr>
+          <w:rFonts w:ascii="Times New Roman" w:hAnsi="Times New Roman" w:cs="Times New Roman"/>
+          <w:sz w:val="24"/>
+          <w:szCs w:val="24"/>
+          <w:lang w:val="ro-RO"/>
+        </w:rPr>
+        <w:t>(required)</w:t>
+      </w:r>
+      <w:r>
+        <w:rPr>
+          <w:rFonts w:ascii="Times New Roman" w:hAnsi="Times New Roman" w:cs="Times New Roman"/>
+          <w:sz w:val="24"/>
+          <w:szCs w:val="24"/>
+          <w:lang w:val="ro-RO"/>
+        </w:rPr>
         <w:t>;</w:t>
       </w:r>
     </w:p>
@@ -1038,6 +1275,24 @@
         </w:rPr>
         <w:t>;</w:t>
       </w:r>
+      <w:r>
+        <w:rPr>
+          <w:rFonts w:ascii="Times New Roman" w:hAnsi="Times New Roman" w:cs="Times New Roman"/>
+          <w:sz w:val="24"/>
+          <w:szCs w:val="24"/>
+          <w:lang w:val="ro-RO"/>
+        </w:rPr>
+        <w:t xml:space="preserve"> </w:t>
+      </w:r>
+      <w:r>
+        <w:rPr>
+          <w:rFonts w:ascii="Times New Roman" w:hAnsi="Times New Roman" w:cs="Times New Roman"/>
+          <w:sz w:val="24"/>
+          <w:szCs w:val="24"/>
+          <w:lang w:val="ro-RO"/>
+        </w:rPr>
+        <w:t>(required)</w:t>
+      </w:r>
     </w:p>
     <w:p>
       <w:pPr>
@@ -1105,6 +1360,15 @@
           <w:szCs w:val="24"/>
           <w:lang w:val="ro-RO"/>
         </w:rPr>
+        <w:t>, optional</w:t>
+      </w:r>
+      <w:r>
+        <w:rPr>
+          <w:rFonts w:ascii="Times New Roman" w:hAnsi="Times New Roman" w:cs="Times New Roman"/>
+          <w:sz w:val="24"/>
+          <w:szCs w:val="24"/>
+          <w:lang w:val="ro-RO"/>
+        </w:rPr>
         <w:t>);</w:t>
       </w:r>
     </w:p>
@@ -1147,7 +1411,25 @@
           <w:szCs w:val="24"/>
           <w:lang w:val="ro-RO"/>
         </w:rPr>
-        <w:t>can be noted with numbers and/or letters);</w:t>
+        <w:t>can be noted with numbers and/or letters</w:t>
+      </w:r>
+      <w:r>
+        <w:rPr>
+          <w:rFonts w:ascii="Times New Roman" w:hAnsi="Times New Roman" w:cs="Times New Roman"/>
+          <w:sz w:val="24"/>
+          <w:szCs w:val="24"/>
+          <w:lang w:val="ro-RO"/>
+        </w:rPr>
+        <w:t>, optional</w:t>
+      </w:r>
+      <w:r>
+        <w:rPr>
+          <w:rFonts w:ascii="Times New Roman" w:hAnsi="Times New Roman" w:cs="Times New Roman"/>
+          <w:sz w:val="24"/>
+          <w:szCs w:val="24"/>
+          <w:lang w:val="ro-RO"/>
+        </w:rPr>
+        <w:t>);</w:t>
       </w:r>
     </w:p>
     <w:p>
@@ -1189,7 +1471,25 @@
           <w:szCs w:val="24"/>
           <w:lang w:val="ro-RO"/>
         </w:rPr>
-        <w:t xml:space="preserve"> (the ground floor is noted with 0, while the other floors, from the first floor onwards, are noted accordingly)</w:t>
+        <w:t xml:space="preserve"> (the ground floor is noted with 0, while the other floors, from the first floor onwards, are noted accordingly</w:t>
+      </w:r>
+      <w:r>
+        <w:rPr>
+          <w:rFonts w:ascii="Times New Roman" w:hAnsi="Times New Roman" w:cs="Times New Roman"/>
+          <w:sz w:val="24"/>
+          <w:szCs w:val="24"/>
+          <w:lang w:val="ro-RO"/>
+        </w:rPr>
+        <w:t>, optional</w:t>
+      </w:r>
+      <w:r>
+        <w:rPr>
+          <w:rFonts w:ascii="Times New Roman" w:hAnsi="Times New Roman" w:cs="Times New Roman"/>
+          <w:sz w:val="24"/>
+          <w:szCs w:val="24"/>
+          <w:lang w:val="ro-RO"/>
+        </w:rPr>
+        <w:t>)</w:t>
       </w:r>
       <w:r>
         <w:rPr>
@@ -1231,7 +1531,25 @@
           <w:szCs w:val="24"/>
           <w:lang w:val="ro-RO"/>
         </w:rPr>
-        <w:t>: the number of the apartment where the user lives;</w:t>
+        <w:t>: the number of the apartment where the user lives</w:t>
+      </w:r>
+      <w:r>
+        <w:rPr>
+          <w:rFonts w:ascii="Times New Roman" w:hAnsi="Times New Roman" w:cs="Times New Roman"/>
+          <w:sz w:val="24"/>
+          <w:szCs w:val="24"/>
+          <w:lang w:val="ro-RO"/>
+        </w:rPr>
+        <w:t xml:space="preserve"> (optional)</w:t>
+      </w:r>
+      <w:r>
+        <w:rPr>
+          <w:rFonts w:ascii="Times New Roman" w:hAnsi="Times New Roman" w:cs="Times New Roman"/>
+          <w:sz w:val="24"/>
+          <w:szCs w:val="24"/>
+          <w:lang w:val="ro-RO"/>
+        </w:rPr>
+        <w:t>;</w:t>
       </w:r>
     </w:p>
     <w:p>
@@ -1264,7 +1582,34 @@
           <w:szCs w:val="24"/>
           <w:lang w:val="ro-RO"/>
         </w:rPr>
-        <w:t>: the code for the interphone where the user can be called in order to grant access into the building to the courier;</w:t>
+        <w:t>: the code for the interphone where the user can be called in order to grant access into the building to the courier</w:t>
+      </w:r>
+      <w:r>
+        <w:rPr>
+          <w:rFonts w:ascii="Times New Roman" w:hAnsi="Times New Roman" w:cs="Times New Roman"/>
+          <w:sz w:val="24"/>
+          <w:szCs w:val="24"/>
+          <w:lang w:val="ro-RO"/>
+        </w:rPr>
+        <w:t xml:space="preserve"> </w:t>
+      </w:r>
+      <w:r>
+        <w:rPr>
+          <w:rFonts w:ascii="Times New Roman" w:hAnsi="Times New Roman" w:cs="Times New Roman"/>
+          <w:sz w:val="24"/>
+          <w:szCs w:val="24"/>
+          <w:lang w:val="ro-RO"/>
+        </w:rPr>
+        <w:t>(optional)</w:t>
+      </w:r>
+      <w:r>
+        <w:rPr>
+          <w:rFonts w:ascii="Times New Roman" w:hAnsi="Times New Roman" w:cs="Times New Roman"/>
+          <w:sz w:val="24"/>
+          <w:szCs w:val="24"/>
+          <w:lang w:val="ro-RO"/>
+        </w:rPr>
+        <w:t>;</w:t>
       </w:r>
     </w:p>
     <w:p>
@@ -1297,7 +1642,52 @@
           <w:szCs w:val="24"/>
           <w:lang w:val="ro-RO"/>
         </w:rPr>
-        <w:t>: the postal code of the user’s address;</w:t>
+        <w:t>: the postal code of the user’s address</w:t>
+      </w:r>
+      <w:r>
+        <w:rPr>
+          <w:rFonts w:ascii="Times New Roman" w:hAnsi="Times New Roman" w:cs="Times New Roman"/>
+          <w:sz w:val="24"/>
+          <w:szCs w:val="24"/>
+          <w:lang w:val="ro-RO"/>
+        </w:rPr>
+        <w:t xml:space="preserve"> </w:t>
+      </w:r>
+      <w:r>
+        <w:rPr>
+          <w:rFonts w:ascii="Times New Roman" w:hAnsi="Times New Roman" w:cs="Times New Roman"/>
+          <w:sz w:val="24"/>
+          <w:szCs w:val="24"/>
+          <w:lang w:val="ro-RO"/>
+        </w:rPr>
+        <w:t>(</w:t>
+      </w:r>
+      <w:r>
+        <w:rPr>
+          <w:rFonts w:ascii="Times New Roman" w:hAnsi="Times New Roman" w:cs="Times New Roman"/>
+          <w:sz w:val="24"/>
+          <w:szCs w:val="24"/>
+          <w:lang w:val="ro-RO"/>
+        </w:rPr>
+        <w:t>required</w:t>
+      </w:r>
+      <w:r>
+        <w:rPr>
+          <w:rFonts w:ascii="Times New Roman" w:hAnsi="Times New Roman" w:cs="Times New Roman"/>
+          <w:sz w:val="24"/>
+          <w:szCs w:val="24"/>
+          <w:lang w:val="ro-RO"/>
+        </w:rPr>
+        <w:t>)</w:t>
+      </w:r>
+      <w:r>
+        <w:rPr>
+          <w:rFonts w:ascii="Times New Roman" w:hAnsi="Times New Roman" w:cs="Times New Roman"/>
+          <w:sz w:val="24"/>
+          <w:szCs w:val="24"/>
+          <w:lang w:val="ro-RO"/>
+        </w:rPr>
+        <w:t>;</w:t>
       </w:r>
     </w:p>
     <w:p>
@@ -1325,7 +1715,43 @@
           <w:szCs w:val="24"/>
           <w:lang w:val="ro-RO"/>
         </w:rPr>
-        <w:t>The addresses are created at the same time with a new user, since it’s mandatory to add an address before purchasing any products</w:t>
+        <w:t xml:space="preserve">The addresses are created at the same time with a new user, since it’s </w:t>
+      </w:r>
+      <w:r>
+        <w:rPr>
+          <w:rFonts w:ascii="Times New Roman" w:hAnsi="Times New Roman" w:cs="Times New Roman"/>
+          <w:sz w:val="24"/>
+          <w:szCs w:val="24"/>
+          <w:lang w:val="ro-RO"/>
+        </w:rPr>
+        <w:t>required</w:t>
+      </w:r>
+      <w:r>
+        <w:rPr>
+          <w:rFonts w:ascii="Times New Roman" w:hAnsi="Times New Roman" w:cs="Times New Roman"/>
+          <w:sz w:val="24"/>
+          <w:szCs w:val="24"/>
+          <w:lang w:val="ro-RO"/>
+        </w:rPr>
+        <w:t xml:space="preserve"> to </w:t>
+      </w:r>
+      <w:r>
+        <w:rPr>
+          <w:rFonts w:ascii="Times New Roman" w:hAnsi="Times New Roman" w:cs="Times New Roman"/>
+          <w:sz w:val="24"/>
+          <w:szCs w:val="24"/>
+          <w:lang w:val="ro-RO"/>
+        </w:rPr>
+        <w:t>have</w:t>
+      </w:r>
+      <w:r>
+        <w:rPr>
+          <w:rFonts w:ascii="Times New Roman" w:hAnsi="Times New Roman" w:cs="Times New Roman"/>
+          <w:sz w:val="24"/>
+          <w:szCs w:val="24"/>
+          <w:lang w:val="ro-RO"/>
+        </w:rPr>
+        <w:t xml:space="preserve"> an address before purchasing any product</w:t>
       </w:r>
       <w:r>
         <w:rPr>
@@ -1706,6 +2132,15 @@
         <w:tab/>
         <w:t>The products can be added, edited or removed by the admin and they can be bought by the users.</w:t>
       </w:r>
+      <w:r>
+        <w:rPr>
+          <w:rFonts w:ascii="Times New Roman" w:hAnsi="Times New Roman" w:cs="Times New Roman"/>
+          <w:sz w:val="24"/>
+          <w:szCs w:val="24"/>
+          <w:lang w:val="ro-RO"/>
+        </w:rPr>
+        <w:t xml:space="preserve"> A product can’t be added, edited or removed by itself if it’s not specified which type of product will be added (console, game or accessory). </w:t>
+      </w:r>
     </w:p>
     <w:p>
       <w:pPr>
@@ -2045,6 +2480,7 @@
           <w:szCs w:val="24"/>
           <w:lang w:val="ro-RO"/>
         </w:rPr>
+        <w:lastRenderedPageBreak/>
         <w:t>Memory</w:t>
       </w:r>
       <w:r>
@@ -2111,7 +2547,6 @@
           <w:szCs w:val="24"/>
           <w:lang w:val="ro-RO"/>
         </w:rPr>
-        <w:lastRenderedPageBreak/>
         <w:t>Sound</w:t>
       </w:r>
       <w:r>
@@ -2240,7 +2675,43 @@
           <w:lang w:val="ro-RO"/>
         </w:rPr>
         <w:tab/>
-        <w:t>The consoles are a type of product available to purchase to users.</w:t>
+        <w:t xml:space="preserve">The consoles are a type of product available </w:t>
+      </w:r>
+      <w:r>
+        <w:rPr>
+          <w:rFonts w:ascii="Times New Roman" w:hAnsi="Times New Roman" w:cs="Times New Roman"/>
+          <w:sz w:val="24"/>
+          <w:szCs w:val="24"/>
+          <w:lang w:val="ro-RO"/>
+        </w:rPr>
+        <w:t>for</w:t>
+      </w:r>
+      <w:r>
+        <w:rPr>
+          <w:rFonts w:ascii="Times New Roman" w:hAnsi="Times New Roman" w:cs="Times New Roman"/>
+          <w:sz w:val="24"/>
+          <w:szCs w:val="24"/>
+          <w:lang w:val="ro-RO"/>
+        </w:rPr>
+        <w:t xml:space="preserve"> purchase </w:t>
+      </w:r>
+      <w:r>
+        <w:rPr>
+          <w:rFonts w:ascii="Times New Roman" w:hAnsi="Times New Roman" w:cs="Times New Roman"/>
+          <w:sz w:val="24"/>
+          <w:szCs w:val="24"/>
+          <w:lang w:val="ro-RO"/>
+        </w:rPr>
+        <w:t>by</w:t>
+      </w:r>
+      <w:r>
+        <w:rPr>
+          <w:rFonts w:ascii="Times New Roman" w:hAnsi="Times New Roman" w:cs="Times New Roman"/>
+          <w:sz w:val="24"/>
+          <w:szCs w:val="24"/>
+          <w:lang w:val="ro-RO"/>
+        </w:rPr>
+        <w:t xml:space="preserve"> users.</w:t>
       </w:r>
       <w:r>
         <w:rPr>
@@ -2676,7 +3147,25 @@
           <w:lang w:val="ro-RO"/>
         </w:rPr>
         <w:tab/>
-        <w:t>The games are a type of product available to purchase to users.</w:t>
+        <w:t xml:space="preserve">The games are a type of product available </w:t>
+      </w:r>
+      <w:r>
+        <w:rPr>
+          <w:rFonts w:ascii="Times New Roman" w:hAnsi="Times New Roman" w:cs="Times New Roman"/>
+          <w:sz w:val="24"/>
+          <w:szCs w:val="24"/>
+          <w:lang w:val="ro-RO"/>
+        </w:rPr>
+        <w:t>for purchase by users</w:t>
+      </w:r>
+      <w:r>
+        <w:rPr>
+          <w:rFonts w:ascii="Times New Roman" w:hAnsi="Times New Roman" w:cs="Times New Roman"/>
+          <w:sz w:val="24"/>
+          <w:szCs w:val="24"/>
+          <w:lang w:val="ro-RO"/>
+        </w:rPr>
+        <w:t>.</w:t>
       </w:r>
       <w:r>
         <w:rPr>
@@ -3019,7 +3508,25 @@
           <w:lang w:val="ro-RO"/>
         </w:rPr>
         <w:tab/>
-        <w:t>The accessories are a type of product available to purchase to users.</w:t>
+        <w:t xml:space="preserve">The accessories are a type of product available </w:t>
+      </w:r>
+      <w:r>
+        <w:rPr>
+          <w:rFonts w:ascii="Times New Roman" w:hAnsi="Times New Roman" w:cs="Times New Roman"/>
+          <w:sz w:val="24"/>
+          <w:szCs w:val="24"/>
+          <w:lang w:val="ro-RO"/>
+        </w:rPr>
+        <w:t>for purchase by users</w:t>
+      </w:r>
+      <w:r>
+        <w:rPr>
+          <w:rFonts w:ascii="Times New Roman" w:hAnsi="Times New Roman" w:cs="Times New Roman"/>
+          <w:sz w:val="24"/>
+          <w:szCs w:val="24"/>
+          <w:lang w:val="ro-RO"/>
+        </w:rPr>
+        <w:t>.</w:t>
       </w:r>
       <w:r>
         <w:rPr>
@@ -3164,6 +3671,7 @@
           <w:szCs w:val="24"/>
           <w:lang w:val="ro-RO"/>
         </w:rPr>
+        <w:lastRenderedPageBreak/>
         <w:t>Any user can edit their password, email, phone number and address;</w:t>
       </w:r>
     </w:p>
@@ -3212,7 +3720,6 @@
           <w:szCs w:val="24"/>
           <w:lang w:val="ro-RO"/>
         </w:rPr>
-        <w:lastRenderedPageBreak/>
         <w:t>Any user can browse the products on the website;</w:t>
       </w:r>
     </w:p>

</xml_diff>